<commit_message>
got the skybox to work, fixed up some of the code, colored in all the shapes and outlined them
</commit_message>
<xml_diff>
--- a/Personal Project Daily Documentation Log 2.docx
+++ b/Personal Project Daily Documentation Log 2.docx
@@ -64,6 +64,13 @@
               </w:rPr>
               <w:t>:</w:t>
             </w:r>
+            <w:r>
+              <w:rPr>
+                <w:b/>
+                <w:bCs/>
+              </w:rPr>
+              <w:t xml:space="preserve"> Thomas Lombardi</w:t>
+            </w:r>
           </w:p>
         </w:tc>
         <w:tc>
@@ -91,6 +98,13 @@
                 <w:bCs/>
               </w:rPr>
               <w:t>Date:</w:t>
+            </w:r>
+            <w:r>
+              <w:rPr>
+                <w:b/>
+                <w:bCs/>
+              </w:rPr>
+              <w:t xml:space="preserve"> May 4 to May 10</w:t>
             </w:r>
           </w:p>
         </w:tc>
@@ -119,6 +133,13 @@
               </w:rPr>
               <w:t>Personal Project:</w:t>
             </w:r>
+            <w:r>
+              <w:rPr>
+                <w:b/>
+                <w:bCs/>
+              </w:rPr>
+              <w:t xml:space="preserve"> Three Js Practice</w:t>
+            </w:r>
           </w:p>
         </w:tc>
       </w:tr>
@@ -140,6 +161,23 @@
               </w:rPr>
               <w:t>Repository Link:</w:t>
             </w:r>
+            <w:r>
+              <w:rPr>
+                <w:b/>
+                <w:bCs/>
+              </w:rPr>
+              <w:t xml:space="preserve"> </w:t>
+            </w:r>
+            <w:hyperlink r:id="rId4" w:history="1">
+              <w:r>
+                <w:rPr>
+                  <w:rStyle w:val="Hyperlink"/>
+                  <w:b/>
+                  <w:bCs/>
+                </w:rPr>
+                <w:t>https://github.com/bppwd2020-Lombardi/threejspersonproject</w:t>
+              </w:r>
+            </w:hyperlink>
           </w:p>
         </w:tc>
       </w:tr>
@@ -275,6 +313,13 @@
                 <w:sz w:val="20"/>
                 <w:szCs w:val="20"/>
               </w:rPr>
+              <w:t xml:space="preserve">Adding a back ground </w:t>
+            </w:r>
+            <w:r>
+              <w:rPr>
+                <w:sz w:val="20"/>
+                <w:szCs w:val="20"/>
+              </w:rPr>
               <w:br/>
             </w:r>
             <w:r>
@@ -311,6 +356,15 @@
                 <w:szCs w:val="20"/>
               </w:rPr>
             </w:pPr>
+            <w:r>
+              <w:rPr>
+                <w:sz w:val="20"/>
+                <w:szCs w:val="20"/>
+              </w:rPr>
+              <w:t>What I found that I don’t add a background, I add a skybox. I came into this access to image error so I decide to run this website on a node js server</w:t>
+            </w:r>
+            <w:bookmarkStart w:id="0" w:name="_GoBack"/>
+            <w:bookmarkEnd w:id="0"/>
           </w:p>
         </w:tc>
       </w:tr>
@@ -703,7 +757,7 @@
     </w:rPrDefault>
     <w:pPrDefault/>
   </w:docDefaults>
-  <w:latentStyles w:defLockedState="0" w:defUIPriority="99" w:defSemiHidden="0" w:defUnhideWhenUsed="0" w:defQFormat="0" w:count="376">
+  <w:latentStyles w:defLockedState="0" w:defUIPriority="99" w:defSemiHidden="0" w:defUnhideWhenUsed="0" w:defQFormat="0" w:count="377">
     <w:lsdException w:name="Normal" w:uiPriority="0" w:qFormat="1"/>
     <w:lsdException w:name="heading 1" w:uiPriority="9" w:qFormat="1"/>
     <w:lsdException w:name="heading 2" w:semiHidden="1" w:uiPriority="9" w:unhideWhenUsed="1" w:qFormat="1"/>
@@ -1075,6 +1129,7 @@
     <w:lsdException w:name="Mention" w:semiHidden="1" w:unhideWhenUsed="1"/>
     <w:lsdException w:name="Smart Hyperlink" w:semiHidden="1" w:unhideWhenUsed="1"/>
     <w:lsdException w:name="Smart Link" w:semiHidden="1" w:unhideWhenUsed="1"/>
+    <w:lsdException w:name="Smart Link Error" w:semiHidden="1" w:unhideWhenUsed="1"/>
   </w:latentStyles>
   <w:style w:type="paragraph" w:default="1" w:styleId="Normal">
     <w:name w:val="Normal"/>
@@ -1122,6 +1177,27 @@
         <w:insideV w:val="single" w:sz="4" w:space="0" w:color="auto"/>
       </w:tblBorders>
     </w:tblPr>
+  </w:style>
+  <w:style w:type="character" w:styleId="Hyperlink">
+    <w:name w:val="Hyperlink"/>
+    <w:basedOn w:val="DefaultParagraphFont"/>
+    <w:uiPriority w:val="99"/>
+    <w:unhideWhenUsed/>
+    <w:rsid w:val="00DD20E1"/>
+    <w:rPr>
+      <w:color w:val="0563C1" w:themeColor="hyperlink"/>
+      <w:u w:val="single"/>
+    </w:rPr>
+  </w:style>
+  <w:style w:type="character" w:styleId="UnresolvedMention">
+    <w:name w:val="Unresolved Mention"/>
+    <w:basedOn w:val="DefaultParagraphFont"/>
+    <w:uiPriority w:val="99"/>
+    <w:rsid w:val="00DD20E1"/>
+    <w:rPr>
+      <w:color w:val="605E5C"/>
+      <w:shd w:val="clear" w:color="auto" w:fill="E1DFDD"/>
+    </w:rPr>
   </w:style>
 </w:styles>
 </file>

</xml_diff>

<commit_message>
some stupid lighting effect that i will pprobably remove
</commit_message>
<xml_diff>
--- a/Personal Project Daily Documentation Log 2.docx
+++ b/Personal Project Daily Documentation Log 2.docx
@@ -313,7 +313,30 @@
                 <w:sz w:val="20"/>
                 <w:szCs w:val="20"/>
               </w:rPr>
-              <w:t xml:space="preserve">Adding a back ground </w:t>
+              <w:t xml:space="preserve">Adding a </w:t>
+            </w:r>
+            <w:proofErr w:type="gramStart"/>
+            <w:r>
+              <w:rPr>
+                <w:sz w:val="20"/>
+                <w:szCs w:val="20"/>
+              </w:rPr>
+              <w:t>back ground</w:t>
+            </w:r>
+            <w:proofErr w:type="gramEnd"/>
+            <w:r>
+              <w:rPr>
+                <w:sz w:val="20"/>
+                <w:szCs w:val="20"/>
+              </w:rPr>
+              <w:t xml:space="preserve"> </w:t>
+            </w:r>
+            <w:r>
+              <w:rPr>
+                <w:sz w:val="20"/>
+                <w:szCs w:val="20"/>
+              </w:rPr>
+              <w:t>/sky box</w:t>
             </w:r>
             <w:r>
               <w:rPr>
@@ -329,6 +352,13 @@
               </w:rPr>
               <w:br/>
             </w:r>
+            <w:r>
+              <w:rPr>
+                <w:sz w:val="16"/>
+                <w:szCs w:val="16"/>
+              </w:rPr>
+              <w:t>took up most of the time</w:t>
+            </w:r>
           </w:p>
         </w:tc>
         <w:tc>
@@ -341,7 +371,15 @@
             </w:pPr>
             <w:r>
               <w:br/>
-              <w:t>Yes               No</w:t>
+            </w:r>
+            <w:r>
+              <w:rPr>
+                <w:highlight w:val="yellow"/>
+              </w:rPr>
+              <w:t>Yes</w:t>
+            </w:r>
+            <w:r>
+              <w:t xml:space="preserve">               No</w:t>
             </w:r>
           </w:p>
         </w:tc>
@@ -361,10 +399,47 @@
                 <w:sz w:val="20"/>
                 <w:szCs w:val="20"/>
               </w:rPr>
-              <w:t>What I found that I don’t add a background, I add a skybox. I came into this access to image error so I decide to run this website on a node js server</w:t>
-            </w:r>
-            <w:bookmarkStart w:id="0" w:name="_GoBack"/>
-            <w:bookmarkEnd w:id="0"/>
+              <w:t xml:space="preserve">What I found that I don’t add a background, I add a skybox. I came into this access to image </w:t>
+            </w:r>
+            <w:proofErr w:type="gramStart"/>
+            <w:r>
+              <w:rPr>
+                <w:sz w:val="20"/>
+                <w:szCs w:val="20"/>
+              </w:rPr>
+              <w:t>error</w:t>
+            </w:r>
+            <w:proofErr w:type="gramEnd"/>
+            <w:r>
+              <w:rPr>
+                <w:sz w:val="20"/>
+                <w:szCs w:val="20"/>
+              </w:rPr>
+              <w:t xml:space="preserve"> so I decide to run this website on a node </w:t>
+            </w:r>
+            <w:proofErr w:type="spellStart"/>
+            <w:r>
+              <w:rPr>
+                <w:sz w:val="20"/>
+                <w:szCs w:val="20"/>
+              </w:rPr>
+              <w:t>js</w:t>
+            </w:r>
+            <w:proofErr w:type="spellEnd"/>
+            <w:r>
+              <w:rPr>
+                <w:sz w:val="20"/>
+                <w:szCs w:val="20"/>
+              </w:rPr>
+              <w:t xml:space="preserve"> server</w:t>
+            </w:r>
+            <w:r>
+              <w:rPr>
+                <w:sz w:val="20"/>
+                <w:szCs w:val="20"/>
+              </w:rPr>
+              <w:t>, I had to flip the picture around when I had them on the skybox</w:t>
+            </w:r>
           </w:p>
         </w:tc>
       </w:tr>
@@ -392,6 +467,13 @@
                 <w:sz w:val="20"/>
                 <w:szCs w:val="20"/>
               </w:rPr>
+              <w:t>renamed all variable so they are easier to read</w:t>
+            </w:r>
+            <w:r>
+              <w:rPr>
+                <w:sz w:val="20"/>
+                <w:szCs w:val="20"/>
+              </w:rPr>
               <w:br/>
             </w:r>
           </w:p>
@@ -410,7 +492,13 @@
               <w:jc w:val="center"/>
             </w:pPr>
             <w:r>
-              <w:t>Yes               No</w:t>
+              <w:rPr>
+                <w:highlight w:val="yellow"/>
+              </w:rPr>
+              <w:t>Yes</w:t>
+            </w:r>
+            <w:r>
+              <w:t xml:space="preserve">               No</w:t>
             </w:r>
           </w:p>
         </w:tc>
@@ -425,6 +513,13 @@
                 <w:szCs w:val="20"/>
               </w:rPr>
             </w:pPr>
+            <w:r>
+              <w:rPr>
+                <w:sz w:val="20"/>
+                <w:szCs w:val="20"/>
+              </w:rPr>
+              <w:t>I should have done this in the first place, it taught me that I should just do it right the first time</w:t>
+            </w:r>
           </w:p>
         </w:tc>
       </w:tr>
@@ -452,6 +547,22 @@
                 <w:sz w:val="20"/>
                 <w:szCs w:val="20"/>
               </w:rPr>
+              <w:t xml:space="preserve">adding a menu using </w:t>
+            </w:r>
+            <w:proofErr w:type="spellStart"/>
+            <w:r>
+              <w:rPr>
+                <w:sz w:val="20"/>
+                <w:szCs w:val="20"/>
+              </w:rPr>
+              <w:t>dat.gui</w:t>
+            </w:r>
+            <w:proofErr w:type="spellEnd"/>
+            <w:r>
+              <w:rPr>
+                <w:sz w:val="20"/>
+                <w:szCs w:val="20"/>
+              </w:rPr>
               <w:br/>
             </w:r>
           </w:p>
@@ -470,7 +581,13 @@
               <w:jc w:val="center"/>
             </w:pPr>
             <w:r>
-              <w:t>Yes               No</w:t>
+              <w:rPr>
+                <w:highlight w:val="yellow"/>
+              </w:rPr>
+              <w:t>Yes</w:t>
+            </w:r>
+            <w:r>
+              <w:t xml:space="preserve">               No</w:t>
             </w:r>
           </w:p>
         </w:tc>
@@ -485,6 +602,51 @@
                 <w:szCs w:val="20"/>
               </w:rPr>
             </w:pPr>
+            <w:r>
+              <w:rPr>
+                <w:sz w:val="20"/>
+                <w:szCs w:val="20"/>
+              </w:rPr>
+              <w:t>There isn’t a good guide on how to use this on the three.js website so I had to do a ton of research</w:t>
+            </w:r>
+            <w:r>
+              <w:rPr>
+                <w:sz w:val="20"/>
+                <w:szCs w:val="20"/>
+              </w:rPr>
+              <w:t>.</w:t>
+            </w:r>
+          </w:p>
+          <w:p>
+            <w:pPr>
+              <w:rPr>
+                <w:sz w:val="20"/>
+                <w:szCs w:val="20"/>
+              </w:rPr>
+            </w:pPr>
+            <w:r>
+              <w:rPr>
+                <w:sz w:val="20"/>
+                <w:szCs w:val="20"/>
+              </w:rPr>
+              <w:t xml:space="preserve">I had some problems with variables and </w:t>
+            </w:r>
+            <w:proofErr w:type="gramStart"/>
+            <w:r>
+              <w:rPr>
+                <w:sz w:val="20"/>
+                <w:szCs w:val="20"/>
+              </w:rPr>
+              <w:t>functions</w:t>
+            </w:r>
+            <w:proofErr w:type="gramEnd"/>
+            <w:r>
+              <w:rPr>
+                <w:sz w:val="20"/>
+                <w:szCs w:val="20"/>
+              </w:rPr>
+              <w:t xml:space="preserve"> but I got it right now as adjusting the speed and stopping rotation</w:t>
+            </w:r>
           </w:p>
         </w:tc>
       </w:tr>
@@ -512,6 +674,13 @@
                 <w:sz w:val="20"/>
                 <w:szCs w:val="20"/>
               </w:rPr>
+              <w:t xml:space="preserve">lighting </w:t>
+            </w:r>
+            <w:r>
+              <w:rPr>
+                <w:sz w:val="20"/>
+                <w:szCs w:val="20"/>
+              </w:rPr>
               <w:br/>
             </w:r>
           </w:p>
@@ -530,7 +699,13 @@
               <w:jc w:val="center"/>
             </w:pPr>
             <w:r>
-              <w:t>Yes               No</w:t>
+              <w:t xml:space="preserve">Yes               </w:t>
+            </w:r>
+            <w:r>
+              <w:rPr>
+                <w:highlight w:val="yellow"/>
+              </w:rPr>
+              <w:t>No</w:t>
             </w:r>
           </w:p>
         </w:tc>
@@ -545,186 +720,68 @@
                 <w:szCs w:val="20"/>
               </w:rPr>
             </w:pPr>
-          </w:p>
-        </w:tc>
-      </w:tr>
-      <w:tr>
-        <w:tc>
-          <w:tcPr>
-            <w:tcW w:w="4316" w:type="dxa"/>
-          </w:tcPr>
-          <w:p>
-            <w:pPr>
-              <w:rPr>
-                <w:sz w:val="20"/>
-                <w:szCs w:val="20"/>
-              </w:rPr>
-            </w:pPr>
-            <w:r>
-              <w:rPr>
-                <w:sz w:val="20"/>
-                <w:szCs w:val="20"/>
-              </w:rPr>
-              <w:br/>
-            </w:r>
-            <w:r>
-              <w:rPr>
-                <w:sz w:val="20"/>
-                <w:szCs w:val="20"/>
-              </w:rPr>
-              <w:br/>
-            </w:r>
-          </w:p>
-        </w:tc>
-        <w:tc>
-          <w:tcPr>
-            <w:tcW w:w="4317" w:type="dxa"/>
-          </w:tcPr>
-          <w:p>
-            <w:pPr>
-              <w:jc w:val="center"/>
-            </w:pPr>
-          </w:p>
-          <w:p>
-            <w:pPr>
-              <w:jc w:val="center"/>
-            </w:pPr>
-            <w:r>
-              <w:t>Yes               No</w:t>
-            </w:r>
-          </w:p>
-        </w:tc>
-        <w:tc>
-          <w:tcPr>
-            <w:tcW w:w="4317" w:type="dxa"/>
-          </w:tcPr>
-          <w:p>
-            <w:pPr>
-              <w:rPr>
-                <w:sz w:val="20"/>
-                <w:szCs w:val="20"/>
-              </w:rPr>
-            </w:pPr>
-          </w:p>
-        </w:tc>
-      </w:tr>
-      <w:tr>
-        <w:tc>
-          <w:tcPr>
-            <w:tcW w:w="4316" w:type="dxa"/>
-          </w:tcPr>
-          <w:p>
-            <w:pPr>
-              <w:rPr>
-                <w:sz w:val="20"/>
-                <w:szCs w:val="20"/>
-              </w:rPr>
-            </w:pPr>
-            <w:r>
-              <w:rPr>
-                <w:sz w:val="20"/>
-                <w:szCs w:val="20"/>
-              </w:rPr>
-              <w:br/>
-            </w:r>
-            <w:r>
-              <w:rPr>
-                <w:sz w:val="20"/>
-                <w:szCs w:val="20"/>
-              </w:rPr>
-              <w:br/>
-            </w:r>
-          </w:p>
-        </w:tc>
-        <w:tc>
-          <w:tcPr>
-            <w:tcW w:w="4317" w:type="dxa"/>
-          </w:tcPr>
-          <w:p>
-            <w:pPr>
-              <w:jc w:val="center"/>
-            </w:pPr>
-          </w:p>
-          <w:p>
-            <w:pPr>
-              <w:jc w:val="center"/>
-            </w:pPr>
-            <w:r>
-              <w:t>Yes               No</w:t>
-            </w:r>
-          </w:p>
-        </w:tc>
-        <w:tc>
-          <w:tcPr>
-            <w:tcW w:w="4317" w:type="dxa"/>
-          </w:tcPr>
-          <w:p>
-            <w:pPr>
-              <w:rPr>
-                <w:sz w:val="20"/>
-                <w:szCs w:val="20"/>
-              </w:rPr>
-            </w:pPr>
-          </w:p>
-        </w:tc>
-      </w:tr>
-      <w:tr>
-        <w:tc>
-          <w:tcPr>
-            <w:tcW w:w="4316" w:type="dxa"/>
-          </w:tcPr>
-          <w:p>
-            <w:pPr>
-              <w:rPr>
-                <w:sz w:val="20"/>
-                <w:szCs w:val="20"/>
-              </w:rPr>
-            </w:pPr>
-            <w:r>
-              <w:rPr>
-                <w:sz w:val="20"/>
-                <w:szCs w:val="20"/>
-              </w:rPr>
-              <w:br/>
-            </w:r>
-            <w:r>
-              <w:rPr>
-                <w:sz w:val="20"/>
-                <w:szCs w:val="20"/>
-              </w:rPr>
-              <w:br/>
-            </w:r>
-          </w:p>
-        </w:tc>
-        <w:tc>
-          <w:tcPr>
-            <w:tcW w:w="4317" w:type="dxa"/>
-          </w:tcPr>
-          <w:p>
-            <w:pPr>
-              <w:jc w:val="center"/>
-            </w:pPr>
-          </w:p>
-          <w:p>
-            <w:pPr>
-              <w:jc w:val="center"/>
-            </w:pPr>
-            <w:r>
-              <w:t>Yes               No</w:t>
-            </w:r>
-          </w:p>
-        </w:tc>
-        <w:tc>
-          <w:tcPr>
-            <w:tcW w:w="4317" w:type="dxa"/>
-          </w:tcPr>
-          <w:p>
-            <w:pPr>
-              <w:rPr>
-                <w:sz w:val="20"/>
-                <w:szCs w:val="20"/>
-              </w:rPr>
-            </w:pPr>
+            <w:r>
+              <w:rPr>
+                <w:sz w:val="20"/>
+                <w:szCs w:val="20"/>
+              </w:rPr>
+              <w:t xml:space="preserve">I tried some lighting algorithm </w:t>
+            </w:r>
+            <w:r>
+              <w:rPr>
+                <w:sz w:val="20"/>
+                <w:szCs w:val="20"/>
+              </w:rPr>
+              <w:t xml:space="preserve">I found on the </w:t>
+            </w:r>
+            <w:proofErr w:type="gramStart"/>
+            <w:r>
+              <w:rPr>
+                <w:sz w:val="20"/>
+                <w:szCs w:val="20"/>
+              </w:rPr>
+              <w:t>internet</w:t>
+            </w:r>
+            <w:proofErr w:type="gramEnd"/>
+            <w:r>
+              <w:rPr>
+                <w:sz w:val="20"/>
+                <w:szCs w:val="20"/>
+              </w:rPr>
+              <w:t xml:space="preserve"> but I just cycled between all the colors. </w:t>
+            </w:r>
+            <w:proofErr w:type="spellStart"/>
+            <w:r>
+              <w:rPr>
+                <w:sz w:val="20"/>
+                <w:szCs w:val="20"/>
+              </w:rPr>
+              <w:t>Im</w:t>
+            </w:r>
+            <w:proofErr w:type="spellEnd"/>
+            <w:r>
+              <w:rPr>
+                <w:sz w:val="20"/>
+                <w:szCs w:val="20"/>
+              </w:rPr>
+              <w:t xml:space="preserve"> going to have to work on lighting next week when </w:t>
+            </w:r>
+            <w:proofErr w:type="spellStart"/>
+            <w:r>
+              <w:rPr>
+                <w:sz w:val="20"/>
+                <w:szCs w:val="20"/>
+              </w:rPr>
+              <w:t>im</w:t>
+            </w:r>
+            <w:proofErr w:type="spellEnd"/>
+            <w:r>
+              <w:rPr>
+                <w:sz w:val="20"/>
+                <w:szCs w:val="20"/>
+              </w:rPr>
+              <w:t xml:space="preserve"> working on gravity or I may just not include it.</w:t>
+            </w:r>
           </w:p>
         </w:tc>
       </w:tr>
@@ -733,6 +790,8 @@
       <w:pPr>
         <w:jc w:val="center"/>
       </w:pPr>
+      <w:bookmarkStart w:id="0" w:name="_GoBack"/>
+      <w:bookmarkEnd w:id="0"/>
     </w:p>
     <w:sectPr>
       <w:pgSz w:w="15840" w:h="12240" w:orient="landscape"/>
@@ -863,6 +922,7 @@
     <w:lsdException w:name="HTML Sample" w:semiHidden="1" w:unhideWhenUsed="1"/>
     <w:lsdException w:name="HTML Typewriter" w:semiHidden="1" w:unhideWhenUsed="1"/>
     <w:lsdException w:name="HTML Variable" w:semiHidden="1" w:unhideWhenUsed="1"/>
+    <w:lsdException w:name="Normal Table" w:semiHidden="1" w:unhideWhenUsed="1"/>
     <w:lsdException w:name="annotation subject" w:semiHidden="1" w:unhideWhenUsed="1"/>
     <w:lsdException w:name="No List" w:semiHidden="1" w:unhideWhenUsed="1"/>
     <w:lsdException w:name="Outline List 1" w:semiHidden="1" w:unhideWhenUsed="1"/>
@@ -909,8 +969,10 @@
     <w:lsdException w:name="Table Subtle 2" w:semiHidden="1" w:unhideWhenUsed="1"/>
     <w:lsdException w:name="Table Web 1" w:semiHidden="1" w:unhideWhenUsed="1"/>
     <w:lsdException w:name="Table Web 2" w:semiHidden="1" w:unhideWhenUsed="1"/>
+    <w:lsdException w:name="Table Web 3" w:semiHidden="1" w:unhideWhenUsed="1"/>
     <w:lsdException w:name="Balloon Text" w:semiHidden="1" w:unhideWhenUsed="1"/>
     <w:lsdException w:name="Table Grid" w:uiPriority="39"/>
+    <w:lsdException w:name="Table Theme" w:semiHidden="1" w:unhideWhenUsed="1"/>
     <w:lsdException w:name="Placeholder Text" w:semiHidden="1"/>
     <w:lsdException w:name="No Spacing" w:uiPriority="1" w:qFormat="1"/>
     <w:lsdException w:name="Light Shading" w:uiPriority="60"/>

</xml_diff>